<commit_message>
Minor corrections to BOM SS and step-by-step instructions
Added jumper wires to the BOM. Made minor corrections and
clarifications to step-by-step instructions.
</commit_message>
<xml_diff>
--- a/docs/IV_Swinger2/IV_Swinger2_Step_by_Step.docx
+++ b/docs/IV_Swinger2/IV_Swinger2_Step_by_Step.docx
@@ -111,10 +111,13 @@
     <w:p/>
     <w:p>
       <w:r>
-        <w:t>Document Revision: 1.00  (</w:t>
-      </w:r>
-      <w:r>
-        <w:t>01</w:t>
+        <w:t>Document Revision: 1.01</w:t>
+      </w:r>
+      <w:r>
+        <w:t xml:space="preserve">  (</w:t>
+      </w:r>
+      <w:r>
+        <w:t>17</w:t>
       </w:r>
       <w:r>
         <w:t>-</w:t>
@@ -411,7 +414,7 @@
         <w:rPr>
           <w:noProof/>
         </w:rPr>
-        <w:instrText xml:space="preserve"> PAGEREF _Toc355274096 \h </w:instrText>
+        <w:instrText xml:space="preserve"> PAGEREF _Toc356647065 \h </w:instrText>
       </w:r>
       <w:r>
         <w:rPr>
@@ -470,7 +473,7 @@
         <w:rPr>
           <w:noProof/>
         </w:rPr>
-        <w:instrText xml:space="preserve"> PAGEREF _Toc355274097 \h </w:instrText>
+        <w:instrText xml:space="preserve"> PAGEREF _Toc356647066 \h </w:instrText>
       </w:r>
       <w:r>
         <w:rPr>
@@ -529,7 +532,7 @@
         <w:rPr>
           <w:noProof/>
         </w:rPr>
-        <w:instrText xml:space="preserve"> PAGEREF _Toc355274098 \h </w:instrText>
+        <w:instrText xml:space="preserve"> PAGEREF _Toc356647067 \h </w:instrText>
       </w:r>
       <w:r>
         <w:rPr>
@@ -588,7 +591,7 @@
         <w:rPr>
           <w:noProof/>
         </w:rPr>
-        <w:instrText xml:space="preserve"> PAGEREF _Toc355274099 \h </w:instrText>
+        <w:instrText xml:space="preserve"> PAGEREF _Toc356647068 \h </w:instrText>
       </w:r>
       <w:r>
         <w:rPr>
@@ -647,7 +650,7 @@
         <w:rPr>
           <w:noProof/>
         </w:rPr>
-        <w:instrText xml:space="preserve"> PAGEREF _Toc355274100 \h </w:instrText>
+        <w:instrText xml:space="preserve"> PAGEREF _Toc356647069 \h </w:instrText>
       </w:r>
       <w:r>
         <w:rPr>
@@ -706,7 +709,7 @@
         <w:rPr>
           <w:noProof/>
         </w:rPr>
-        <w:instrText xml:space="preserve"> PAGEREF _Toc355274101 \h </w:instrText>
+        <w:instrText xml:space="preserve"> PAGEREF _Toc356647070 \h </w:instrText>
       </w:r>
       <w:r>
         <w:rPr>
@@ -765,7 +768,7 @@
         <w:rPr>
           <w:noProof/>
         </w:rPr>
-        <w:instrText xml:space="preserve"> PAGEREF _Toc355274102 \h </w:instrText>
+        <w:instrText xml:space="preserve"> PAGEREF _Toc356647071 \h </w:instrText>
       </w:r>
       <w:r>
         <w:rPr>
@@ -824,7 +827,7 @@
         <w:rPr>
           <w:noProof/>
         </w:rPr>
-        <w:instrText xml:space="preserve"> PAGEREF _Toc355274103 \h </w:instrText>
+        <w:instrText xml:space="preserve"> PAGEREF _Toc356647072 \h </w:instrText>
       </w:r>
       <w:r>
         <w:rPr>
@@ -841,7 +844,7 @@
         <w:rPr>
           <w:noProof/>
         </w:rPr>
-        <w:t>10</w:t>
+        <w:t>11</w:t>
       </w:r>
       <w:r>
         <w:rPr>
@@ -883,7 +886,7 @@
         <w:rPr>
           <w:noProof/>
         </w:rPr>
-        <w:instrText xml:space="preserve"> PAGEREF _Toc355274104 \h </w:instrText>
+        <w:instrText xml:space="preserve"> PAGEREF _Toc356647073 \h </w:instrText>
       </w:r>
       <w:r>
         <w:rPr>
@@ -942,7 +945,7 @@
         <w:rPr>
           <w:noProof/>
         </w:rPr>
-        <w:instrText xml:space="preserve"> PAGEREF _Toc355274105 \h </w:instrText>
+        <w:instrText xml:space="preserve"> PAGEREF _Toc356647074 \h </w:instrText>
       </w:r>
       <w:r>
         <w:rPr>
@@ -1001,7 +1004,7 @@
         <w:rPr>
           <w:noProof/>
         </w:rPr>
-        <w:instrText xml:space="preserve"> PAGEREF _Toc355274106 \h </w:instrText>
+        <w:instrText xml:space="preserve"> PAGEREF _Toc356647075 \h </w:instrText>
       </w:r>
       <w:r>
         <w:rPr>
@@ -1060,7 +1063,7 @@
         <w:rPr>
           <w:noProof/>
         </w:rPr>
-        <w:instrText xml:space="preserve"> PAGEREF _Toc355274107 \h </w:instrText>
+        <w:instrText xml:space="preserve"> PAGEREF _Toc356647076 \h </w:instrText>
       </w:r>
       <w:r>
         <w:rPr>
@@ -1119,7 +1122,7 @@
         <w:rPr>
           <w:noProof/>
         </w:rPr>
-        <w:instrText xml:space="preserve"> PAGEREF _Toc355274108 \h </w:instrText>
+        <w:instrText xml:space="preserve"> PAGEREF _Toc356647077 \h </w:instrText>
       </w:r>
       <w:r>
         <w:rPr>
@@ -1178,7 +1181,7 @@
         <w:rPr>
           <w:noProof/>
         </w:rPr>
-        <w:instrText xml:space="preserve"> PAGEREF _Toc355274109 \h </w:instrText>
+        <w:instrText xml:space="preserve"> PAGEREF _Toc356647078 \h </w:instrText>
       </w:r>
       <w:r>
         <w:rPr>
@@ -1237,7 +1240,7 @@
         <w:rPr>
           <w:noProof/>
         </w:rPr>
-        <w:instrText xml:space="preserve"> PAGEREF _Toc355274110 \h </w:instrText>
+        <w:instrText xml:space="preserve"> PAGEREF _Toc356647079 \h </w:instrText>
       </w:r>
       <w:r>
         <w:rPr>
@@ -1296,7 +1299,7 @@
         <w:rPr>
           <w:noProof/>
         </w:rPr>
-        <w:instrText xml:space="preserve"> PAGEREF _Toc355274111 \h </w:instrText>
+        <w:instrText xml:space="preserve"> PAGEREF _Toc356647080 \h </w:instrText>
       </w:r>
       <w:r>
         <w:rPr>
@@ -1355,7 +1358,7 @@
         <w:rPr>
           <w:noProof/>
         </w:rPr>
-        <w:instrText xml:space="preserve"> PAGEREF _Toc355274112 \h </w:instrText>
+        <w:instrText xml:space="preserve"> PAGEREF _Toc356647081 \h </w:instrText>
       </w:r>
       <w:r>
         <w:rPr>
@@ -1414,7 +1417,7 @@
         <w:rPr>
           <w:noProof/>
         </w:rPr>
-        <w:instrText xml:space="preserve"> PAGEREF _Toc355274113 \h </w:instrText>
+        <w:instrText xml:space="preserve"> PAGEREF _Toc356647082 \h </w:instrText>
       </w:r>
       <w:r>
         <w:rPr>
@@ -1473,7 +1476,7 @@
         <w:rPr>
           <w:noProof/>
         </w:rPr>
-        <w:instrText xml:space="preserve"> PAGEREF _Toc355274114 \h </w:instrText>
+        <w:instrText xml:space="preserve"> PAGEREF _Toc356647083 \h </w:instrText>
       </w:r>
       <w:r>
         <w:rPr>
@@ -1532,7 +1535,7 @@
         <w:rPr>
           <w:noProof/>
         </w:rPr>
-        <w:instrText xml:space="preserve"> PAGEREF _Toc355274115 \h </w:instrText>
+        <w:instrText xml:space="preserve"> PAGEREF _Toc356647084 \h </w:instrText>
       </w:r>
       <w:r>
         <w:rPr>
@@ -1591,7 +1594,7 @@
         <w:rPr>
           <w:noProof/>
         </w:rPr>
-        <w:instrText xml:space="preserve"> PAGEREF _Toc355274116 \h </w:instrText>
+        <w:instrText xml:space="preserve"> PAGEREF _Toc356647085 \h </w:instrText>
       </w:r>
       <w:r>
         <w:rPr>
@@ -1650,7 +1653,7 @@
         <w:rPr>
           <w:noProof/>
         </w:rPr>
-        <w:instrText xml:space="preserve"> PAGEREF _Toc355274117 \h </w:instrText>
+        <w:instrText xml:space="preserve"> PAGEREF _Toc356647086 \h </w:instrText>
       </w:r>
       <w:r>
         <w:rPr>
@@ -1709,7 +1712,7 @@
         <w:rPr>
           <w:noProof/>
         </w:rPr>
-        <w:instrText xml:space="preserve"> PAGEREF _Toc355274118 \h </w:instrText>
+        <w:instrText xml:space="preserve"> PAGEREF _Toc356647087 \h </w:instrText>
       </w:r>
       <w:r>
         <w:rPr>
@@ -1768,7 +1771,7 @@
         <w:rPr>
           <w:noProof/>
         </w:rPr>
-        <w:instrText xml:space="preserve"> PAGEREF _Toc355274119 \h </w:instrText>
+        <w:instrText xml:space="preserve"> PAGEREF _Toc356647088 \h </w:instrText>
       </w:r>
       <w:r>
         <w:rPr>
@@ -1827,7 +1830,7 @@
         <w:rPr>
           <w:noProof/>
         </w:rPr>
-        <w:instrText xml:space="preserve"> PAGEREF _Toc355274120 \h </w:instrText>
+        <w:instrText xml:space="preserve"> PAGEREF _Toc356647089 \h </w:instrText>
       </w:r>
       <w:r>
         <w:rPr>
@@ -1886,7 +1889,7 @@
         <w:rPr>
           <w:noProof/>
         </w:rPr>
-        <w:instrText xml:space="preserve"> PAGEREF _Toc355274121 \h </w:instrText>
+        <w:instrText xml:space="preserve"> PAGEREF _Toc356647090 \h </w:instrText>
       </w:r>
       <w:r>
         <w:rPr>
@@ -1945,7 +1948,7 @@
         <w:rPr>
           <w:noProof/>
         </w:rPr>
-        <w:instrText xml:space="preserve"> PAGEREF _Toc355274122 \h </w:instrText>
+        <w:instrText xml:space="preserve"> PAGEREF _Toc356647091 \h </w:instrText>
       </w:r>
       <w:r>
         <w:rPr>
@@ -2004,7 +2007,7 @@
         <w:rPr>
           <w:noProof/>
         </w:rPr>
-        <w:instrText xml:space="preserve"> PAGEREF _Toc355274123 \h </w:instrText>
+        <w:instrText xml:space="preserve"> PAGEREF _Toc356647092 \h </w:instrText>
       </w:r>
       <w:r>
         <w:rPr>
@@ -2063,7 +2066,7 @@
         <w:rPr>
           <w:noProof/>
         </w:rPr>
-        <w:instrText xml:space="preserve"> PAGEREF _Toc355274124 \h </w:instrText>
+        <w:instrText xml:space="preserve"> PAGEREF _Toc356647093 \h </w:instrText>
       </w:r>
       <w:r>
         <w:rPr>
@@ -2122,7 +2125,7 @@
         <w:rPr>
           <w:noProof/>
         </w:rPr>
-        <w:instrText xml:space="preserve"> PAGEREF _Toc355274125 \h </w:instrText>
+        <w:instrText xml:space="preserve"> PAGEREF _Toc356647094 \h </w:instrText>
       </w:r>
       <w:r>
         <w:rPr>
@@ -2181,7 +2184,7 @@
         <w:rPr>
           <w:noProof/>
         </w:rPr>
-        <w:instrText xml:space="preserve"> PAGEREF _Toc355274126 \h </w:instrText>
+        <w:instrText xml:space="preserve"> PAGEREF _Toc356647095 \h </w:instrText>
       </w:r>
       <w:r>
         <w:rPr>
@@ -2240,7 +2243,7 @@
         <w:rPr>
           <w:noProof/>
         </w:rPr>
-        <w:instrText xml:space="preserve"> PAGEREF _Toc355274127 \h </w:instrText>
+        <w:instrText xml:space="preserve"> PAGEREF _Toc356647096 \h </w:instrText>
       </w:r>
       <w:r>
         <w:rPr>
@@ -2299,7 +2302,7 @@
         <w:rPr>
           <w:noProof/>
         </w:rPr>
-        <w:instrText xml:space="preserve"> PAGEREF _Toc355274128 \h </w:instrText>
+        <w:instrText xml:space="preserve"> PAGEREF _Toc356647097 \h </w:instrText>
       </w:r>
       <w:r>
         <w:rPr>
@@ -2358,7 +2361,7 @@
         <w:rPr>
           <w:noProof/>
         </w:rPr>
-        <w:instrText xml:space="preserve"> PAGEREF _Toc355274129 \h </w:instrText>
+        <w:instrText xml:space="preserve"> PAGEREF _Toc356647098 \h </w:instrText>
       </w:r>
       <w:r>
         <w:rPr>
@@ -2417,7 +2420,7 @@
         <w:rPr>
           <w:noProof/>
         </w:rPr>
-        <w:instrText xml:space="preserve"> PAGEREF _Toc355274130 \h </w:instrText>
+        <w:instrText xml:space="preserve"> PAGEREF _Toc356647099 \h </w:instrText>
       </w:r>
       <w:r>
         <w:rPr>
@@ -2476,7 +2479,7 @@
         <w:rPr>
           <w:noProof/>
         </w:rPr>
-        <w:instrText xml:space="preserve"> PAGEREF _Toc355274131 \h </w:instrText>
+        <w:instrText xml:space="preserve"> PAGEREF _Toc356647100 \h </w:instrText>
       </w:r>
       <w:r>
         <w:rPr>
@@ -2535,7 +2538,7 @@
         <w:rPr>
           <w:noProof/>
         </w:rPr>
-        <w:instrText xml:space="preserve"> PAGEREF _Toc355274132 \h </w:instrText>
+        <w:instrText xml:space="preserve"> PAGEREF _Toc356647101 \h </w:instrText>
       </w:r>
       <w:r>
         <w:rPr>
@@ -2594,7 +2597,7 @@
         <w:rPr>
           <w:noProof/>
         </w:rPr>
-        <w:instrText xml:space="preserve"> PAGEREF _Toc355274133 \h </w:instrText>
+        <w:instrText xml:space="preserve"> PAGEREF _Toc356647102 \h </w:instrText>
       </w:r>
       <w:r>
         <w:rPr>
@@ -2653,7 +2656,7 @@
         <w:rPr>
           <w:noProof/>
         </w:rPr>
-        <w:instrText xml:space="preserve"> PAGEREF _Toc355274134 \h </w:instrText>
+        <w:instrText xml:space="preserve"> PAGEREF _Toc356647103 \h </w:instrText>
       </w:r>
       <w:r>
         <w:rPr>
@@ -2712,7 +2715,7 @@
         <w:rPr>
           <w:noProof/>
         </w:rPr>
-        <w:instrText xml:space="preserve"> PAGEREF _Toc355274135 \h </w:instrText>
+        <w:instrText xml:space="preserve"> PAGEREF _Toc356647104 \h </w:instrText>
       </w:r>
       <w:r>
         <w:rPr>
@@ -2771,7 +2774,7 @@
         <w:rPr>
           <w:noProof/>
         </w:rPr>
-        <w:instrText xml:space="preserve"> PAGEREF _Toc355274136 \h </w:instrText>
+        <w:instrText xml:space="preserve"> PAGEREF _Toc356647105 \h </w:instrText>
       </w:r>
       <w:r>
         <w:rPr>
@@ -2830,7 +2833,7 @@
         <w:rPr>
           <w:noProof/>
         </w:rPr>
-        <w:instrText xml:space="preserve"> PAGEREF _Toc355274137 \h </w:instrText>
+        <w:instrText xml:space="preserve"> PAGEREF _Toc356647106 \h </w:instrText>
       </w:r>
       <w:r>
         <w:rPr>
@@ -2889,7 +2892,7 @@
         <w:rPr>
           <w:noProof/>
         </w:rPr>
-        <w:instrText xml:space="preserve"> PAGEREF _Toc355274138 \h </w:instrText>
+        <w:instrText xml:space="preserve"> PAGEREF _Toc356647107 \h </w:instrText>
       </w:r>
       <w:r>
         <w:rPr>
@@ -2948,7 +2951,7 @@
         <w:rPr>
           <w:noProof/>
         </w:rPr>
-        <w:instrText xml:space="preserve"> PAGEREF _Toc355274139 \h </w:instrText>
+        <w:instrText xml:space="preserve"> PAGEREF _Toc356647108 \h </w:instrText>
       </w:r>
       <w:r>
         <w:rPr>
@@ -3007,7 +3010,7 @@
         <w:rPr>
           <w:noProof/>
         </w:rPr>
-        <w:instrText xml:space="preserve"> PAGEREF _Toc355274140 \h </w:instrText>
+        <w:instrText xml:space="preserve"> PAGEREF _Toc356647109 \h </w:instrText>
       </w:r>
       <w:r>
         <w:rPr>
@@ -3066,7 +3069,7 @@
         <w:rPr>
           <w:noProof/>
         </w:rPr>
-        <w:instrText xml:space="preserve"> PAGEREF _Toc355274141 \h </w:instrText>
+        <w:instrText xml:space="preserve"> PAGEREF _Toc356647110 \h </w:instrText>
       </w:r>
       <w:r>
         <w:rPr>
@@ -3125,7 +3128,7 @@
         <w:rPr>
           <w:noProof/>
         </w:rPr>
-        <w:instrText xml:space="preserve"> PAGEREF _Toc355274142 \h </w:instrText>
+        <w:instrText xml:space="preserve"> PAGEREF _Toc356647111 \h </w:instrText>
       </w:r>
       <w:r>
         <w:rPr>
@@ -3184,7 +3187,7 @@
         <w:rPr>
           <w:noProof/>
         </w:rPr>
-        <w:instrText xml:space="preserve"> PAGEREF _Toc355274143 \h </w:instrText>
+        <w:instrText xml:space="preserve"> PAGEREF _Toc356647112 \h </w:instrText>
       </w:r>
       <w:r>
         <w:rPr>
@@ -3243,7 +3246,7 @@
         <w:rPr>
           <w:noProof/>
         </w:rPr>
-        <w:instrText xml:space="preserve"> PAGEREF _Toc355274144 \h </w:instrText>
+        <w:instrText xml:space="preserve"> PAGEREF _Toc356647113 \h </w:instrText>
       </w:r>
       <w:r>
         <w:rPr>
@@ -3302,7 +3305,7 @@
         <w:rPr>
           <w:noProof/>
         </w:rPr>
-        <w:instrText xml:space="preserve"> PAGEREF _Toc355274145 \h </w:instrText>
+        <w:instrText xml:space="preserve"> PAGEREF _Toc356647114 \h </w:instrText>
       </w:r>
       <w:r>
         <w:rPr>
@@ -3361,7 +3364,7 @@
         <w:rPr>
           <w:noProof/>
         </w:rPr>
-        <w:instrText xml:space="preserve"> PAGEREF _Toc355274146 \h </w:instrText>
+        <w:instrText xml:space="preserve"> PAGEREF _Toc356647115 \h </w:instrText>
       </w:r>
       <w:r>
         <w:rPr>
@@ -3420,7 +3423,7 @@
         <w:rPr>
           <w:noProof/>
         </w:rPr>
-        <w:instrText xml:space="preserve"> PAGEREF _Toc355274147 \h </w:instrText>
+        <w:instrText xml:space="preserve"> PAGEREF _Toc356647116 \h </w:instrText>
       </w:r>
       <w:r>
         <w:rPr>
@@ -3473,18 +3476,16 @@
       <w:r>
         <w:br w:type="page"/>
       </w:r>
-      <w:bookmarkStart w:id="0" w:name="_GoBack"/>
+    </w:p>
+    <w:p>
+      <w:pPr>
+        <w:pStyle w:val="Heading1"/>
+      </w:pPr>
+      <w:bookmarkStart w:id="0" w:name="_Toc356647065"/>
+      <w:r>
+        <w:t>Intro</w:t>
+      </w:r>
       <w:bookmarkEnd w:id="0"/>
-    </w:p>
-    <w:p>
-      <w:pPr>
-        <w:pStyle w:val="Heading1"/>
-      </w:pPr>
-      <w:bookmarkStart w:id="1" w:name="_Toc355274096"/>
-      <w:r>
-        <w:t>Intro</w:t>
-      </w:r>
-      <w:bookmarkEnd w:id="1"/>
     </w:p>
     <w:p/>
     <w:p>
@@ -3585,7 +3586,36 @@
           <w:sz w:val="24"/>
           <w:szCs w:val="24"/>
         </w:rPr>
-        <w:t>This is a successor to IV Swinger, which was used for Gil Masters' CEE176B class at Stanford in 2015 and 2016. IV Swinger 2 is being used for that class in 2017. It is my sincere hope that IV Swinger 2 will be used at other colleges and universities that teach PV principles. For that matter, it can be very useful for anyone wanting to learn about the effects of insolation/irradiance, temperature, and especially shading on the power production of a single PV module. While the software does support a crude calibration mechanism, it is not intended to be a precision instrument. Any use outside of the academic/learning realm is probably better served by a commercial IV curve tracer.</w:t>
+        <w:t>This is a successor to IV Swinger, which was used for Gil Masters' CEE176B class at Stanford in 2015 and 2016. IV Swinger 2 is being used for that class in 2017. It is my sincere hope that IV Swinger 2 will be used at other colleges and universities that teach PV principles. For that matter, it can be ver</w:t>
+      </w:r>
+      <w:bookmarkStart w:id="1" w:name="_GoBack"/>
+      <w:bookmarkEnd w:id="1"/>
+      <w:r>
+        <w:rPr>
+          <w:rFonts w:ascii="Courier" w:hAnsi="Courier" w:cs="Arial"/>
+          <w:color w:val="555555"/>
+          <w:sz w:val="24"/>
+          <w:szCs w:val="24"/>
+        </w:rPr>
+        <w:t>y useful for anyone wanting to learn about the effects of insolation/irradiance, temperature, and especially shading on the power production of a single PV module. While the software does support a crude calibration mechanism, it is not intended to be a precision instrument. Any use outside of the aca</w:t>
+      </w:r>
+      <w:r>
+        <w:rPr>
+          <w:rFonts w:ascii="Courier" w:hAnsi="Courier" w:cs="Arial"/>
+          <w:color w:val="555555"/>
+          <w:sz w:val="24"/>
+          <w:szCs w:val="24"/>
+        </w:rPr>
+        <w:t>demic/learning realm may be</w:t>
+      </w:r>
+      <w:r>
+        <w:rPr>
+          <w:rFonts w:ascii="Courier" w:hAnsi="Courier" w:cs="Arial"/>
+          <w:color w:val="555555"/>
+          <w:sz w:val="24"/>
+          <w:szCs w:val="24"/>
+        </w:rPr>
+        <w:t xml:space="preserve"> better served by a commercial IV curve tracer.</w:t>
       </w:r>
     </w:p>
     <w:p>
@@ -3860,7 +3890,7 @@
       <w:pPr>
         <w:pStyle w:val="Heading1"/>
       </w:pPr>
-      <w:bookmarkStart w:id="2" w:name="_Toc355274097"/>
+      <w:bookmarkStart w:id="2" w:name="_Toc356647066"/>
       <w:r>
         <w:t xml:space="preserve">Step 1: </w:t>
       </w:r>
@@ -4298,7 +4328,7 @@
       <w:pPr>
         <w:pStyle w:val="Heading1"/>
       </w:pPr>
-      <w:bookmarkStart w:id="3" w:name="_Toc355274098"/>
+      <w:bookmarkStart w:id="3" w:name="_Toc356647067"/>
       <w:r>
         <w:t>Step 2: Install s</w:t>
       </w:r>
@@ -4488,7 +4518,7 @@
           <w:szCs w:val="28"/>
         </w:rPr>
       </w:pPr>
-      <w:bookmarkStart w:id="4" w:name="_Toc355274099"/>
+      <w:bookmarkStart w:id="4" w:name="_Toc356647068"/>
       <w:r>
         <w:t>Step 3: Buy p</w:t>
       </w:r>
@@ -4799,7 +4829,7 @@
           <w:u w:val="single"/>
         </w:rPr>
       </w:pPr>
-      <w:bookmarkStart w:id="5" w:name="_Toc355274100"/>
+      <w:bookmarkStart w:id="5" w:name="_Toc356647069"/>
       <w:r>
         <w:t>Step 4: Gather / buy t</w:t>
       </w:r>
@@ -5315,9 +5345,45 @@
     </w:p>
     <w:p>
       <w:pPr>
+        <w:pStyle w:val="ListParagraph"/>
+        <w:numPr>
+          <w:ilvl w:val="1"/>
+          <w:numId w:val="201"/>
+        </w:numPr>
+        <w:rPr>
+          <w:rFonts w:ascii="Courier" w:hAnsi="Courier"/>
+        </w:rPr>
+      </w:pPr>
+      <w:r>
+        <w:rPr>
+          <w:rFonts w:ascii="Courier" w:hAnsi="Courier"/>
+        </w:rPr>
+        <w:t>Ruler</w:t>
+      </w:r>
+    </w:p>
+    <w:p>
+      <w:pPr>
+        <w:pStyle w:val="ListParagraph"/>
+        <w:numPr>
+          <w:ilvl w:val="1"/>
+          <w:numId w:val="201"/>
+        </w:numPr>
+        <w:rPr>
+          <w:rFonts w:ascii="Courier" w:hAnsi="Courier"/>
+        </w:rPr>
+      </w:pPr>
+      <w:r>
+        <w:rPr>
+          <w:rFonts w:ascii="Courier" w:hAnsi="Courier"/>
+        </w:rPr>
+        <w:t>Water spray bottle</w:t>
+      </w:r>
+    </w:p>
+    <w:p>
+      <w:pPr>
         <w:pStyle w:val="Heading1"/>
       </w:pPr>
-      <w:bookmarkStart w:id="6" w:name="_Toc355274101"/>
+      <w:bookmarkStart w:id="6" w:name="_Toc356647070"/>
       <w:r>
         <w:t>Step 5: Modify Perma-Proto</w:t>
       </w:r>
@@ -5532,7 +5598,7 @@
       <w:pPr>
         <w:pStyle w:val="Heading1"/>
       </w:pPr>
-      <w:bookmarkStart w:id="7" w:name="_Toc355274102"/>
+      <w:bookmarkStart w:id="7" w:name="_Toc356647071"/>
       <w:r>
         <w:t xml:space="preserve">Step 6: </w:t>
       </w:r>
@@ -6215,9 +6281,17 @@
     </w:p>
     <w:p>
       <w:pPr>
+        <w:ind w:left="360"/>
+        <w:rPr>
+          <w:rFonts w:ascii="Courier" w:hAnsi="Courier"/>
+        </w:rPr>
+      </w:pPr>
+    </w:p>
+    <w:p>
+      <w:pPr>
         <w:pStyle w:val="Heading1"/>
       </w:pPr>
-      <w:bookmarkStart w:id="8" w:name="_Toc355274103"/>
+      <w:bookmarkStart w:id="8" w:name="_Toc356647072"/>
       <w:r>
         <w:t>Step 7: Prepare for Soldering</w:t>
       </w:r>
@@ -10643,7 +10717,7 @@
       <w:pPr>
         <w:pStyle w:val="Heading1"/>
       </w:pPr>
-      <w:bookmarkStart w:id="9" w:name="_Toc355274104"/>
+      <w:bookmarkStart w:id="9" w:name="_Toc356647073"/>
       <w:r>
         <w:t>Step 8: BLACK (ground) wires</w:t>
       </w:r>
@@ -12005,7 +12079,13 @@
         <w:rPr>
           <w:rFonts w:ascii="Courier" w:hAnsi="Courier"/>
         </w:rPr>
-        <w:t>16E</w:t>
+        <w:t>15</w:t>
+      </w:r>
+      <w:r>
+        <w:rPr>
+          <w:rFonts w:ascii="Courier" w:hAnsi="Courier"/>
+        </w:rPr>
+        <w:t>E</w:t>
       </w:r>
       <w:r>
         <w:rPr>
@@ -12035,13 +12115,7 @@
         <w:rPr>
           <w:rFonts w:ascii="Courier" w:hAnsi="Courier"/>
         </w:rPr>
-        <w:t>20E</w:t>
-      </w:r>
-      <w:r>
-        <w:rPr>
-          <w:rFonts w:ascii="Courier" w:hAnsi="Courier"/>
-        </w:rPr>
-        <w:t xml:space="preserve"> ______</w:t>
+        <w:t>17E ______</w:t>
       </w:r>
       <w:r>
         <w:rPr>
@@ -12065,6 +12139,36 @@
         <w:rPr>
           <w:rFonts w:ascii="Courier" w:hAnsi="Courier"/>
         </w:rPr>
+        <w:t>20E</w:t>
+      </w:r>
+      <w:r>
+        <w:rPr>
+          <w:rFonts w:ascii="Courier" w:hAnsi="Courier"/>
+        </w:rPr>
+        <w:t xml:space="preserve"> ______</w:t>
+      </w:r>
+      <w:r>
+        <w:rPr>
+          <w:rFonts w:ascii="Courier" w:hAnsi="Courier"/>
+        </w:rPr>
+        <w:br/>
+      </w:r>
+    </w:p>
+    <w:p>
+      <w:pPr>
+        <w:pStyle w:val="ListParagraph"/>
+        <w:numPr>
+          <w:ilvl w:val="1"/>
+          <w:numId w:val="161"/>
+        </w:numPr>
+        <w:rPr>
+          <w:rFonts w:ascii="Courier" w:hAnsi="Courier"/>
+        </w:rPr>
+      </w:pPr>
+      <w:r>
+        <w:rPr>
+          <w:rFonts w:ascii="Courier" w:hAnsi="Courier"/>
+        </w:rPr>
         <w:t>22E</w:t>
       </w:r>
       <w:r>
@@ -12083,7 +12187,7 @@
       <w:pPr>
         <w:pStyle w:val="Heading1"/>
       </w:pPr>
-      <w:bookmarkStart w:id="10" w:name="_Toc355274105"/>
+      <w:bookmarkStart w:id="10" w:name="_Toc356647074"/>
       <w:r>
         <w:t>Step 9: RED (+5V) wires</w:t>
       </w:r>
@@ -13059,7 +13163,7 @@
       <w:pPr>
         <w:pStyle w:val="Heading1"/>
       </w:pPr>
-      <w:bookmarkStart w:id="11" w:name="_Toc355274106"/>
+      <w:bookmarkStart w:id="11" w:name="_Toc356647075"/>
       <w:r>
         <w:t>Step 10: BLUE (and one GREEN) wires</w:t>
       </w:r>
@@ -13953,7 +14057,7 @@
       <w:pPr>
         <w:pStyle w:val="Heading1"/>
       </w:pPr>
-      <w:bookmarkStart w:id="12" w:name="_Toc355274107"/>
+      <w:bookmarkStart w:id="12" w:name="_Toc356647076"/>
       <w:r>
         <w:t>Step 11: 1/4W resistors</w:t>
       </w:r>
@@ -15259,7 +15363,7 @@
       <w:pPr>
         <w:pStyle w:val="Heading1"/>
       </w:pPr>
-      <w:bookmarkStart w:id="13" w:name="_Toc355274108"/>
+      <w:bookmarkStart w:id="13" w:name="_Toc356647077"/>
       <w:r>
         <w:t>Step 12: IC sockets</w:t>
       </w:r>
@@ -16894,7 +16998,7 @@
       <w:pPr>
         <w:pStyle w:val="Heading1"/>
       </w:pPr>
-      <w:bookmarkStart w:id="14" w:name="_Toc355274109"/>
+      <w:bookmarkStart w:id="14" w:name="_Toc356647078"/>
       <w:r>
         <w:t>Step 13: Filter capacitors</w:t>
       </w:r>
@@ -18121,7 +18225,7 @@
       <w:pPr>
         <w:pStyle w:val="Heading1"/>
       </w:pPr>
-      <w:bookmarkStart w:id="15" w:name="_Toc355274110"/>
+      <w:bookmarkStart w:id="15" w:name="_Toc356647079"/>
       <w:r>
         <w:t>Step 14: Two more GREEN wires, one WHITE wire</w:t>
       </w:r>
@@ -19591,7 +19695,7 @@
       <w:pPr>
         <w:pStyle w:val="Heading1"/>
       </w:pPr>
-      <w:bookmarkStart w:id="16" w:name="_Toc355274111"/>
+      <w:bookmarkStart w:id="16" w:name="_Toc356647080"/>
       <w:r>
         <w:t>Step 15: Insert bleed resistor</w:t>
       </w:r>
@@ -19736,7 +19840,7 @@
       <w:pPr>
         <w:pStyle w:val="Heading1"/>
       </w:pPr>
-      <w:bookmarkStart w:id="17" w:name="_Toc355274112"/>
+      <w:bookmarkStart w:id="17" w:name="_Toc356647081"/>
       <w:r>
         <w:t>Step 16: Insert load capacitors</w:t>
       </w:r>
@@ -19918,7 +20022,7 @@
       <w:pPr>
         <w:pStyle w:val="Heading1"/>
       </w:pPr>
-      <w:bookmarkStart w:id="18" w:name="_Toc355274113"/>
+      <w:bookmarkStart w:id="18" w:name="_Toc356647082"/>
       <w:r>
         <w:t>Step 17: Solder bleed resistor</w:t>
       </w:r>
@@ -20096,7 +20200,7 @@
       <w:pPr>
         <w:pStyle w:val="Heading1"/>
       </w:pPr>
-      <w:bookmarkStart w:id="19" w:name="_Toc355274114"/>
+      <w:bookmarkStart w:id="19" w:name="_Toc356647083"/>
       <w:r>
         <w:t>Step 18: Shunt resistor</w:t>
       </w:r>
@@ -20439,7 +20543,7 @@
       <w:pPr>
         <w:pStyle w:val="Heading1"/>
       </w:pPr>
-      <w:bookmarkStart w:id="20" w:name="_Toc355274115"/>
+      <w:bookmarkStart w:id="20" w:name="_Toc356647084"/>
       <w:r>
         <w:t>Step 19: Prepare load circuit zip cord</w:t>
       </w:r>
@@ -20661,19 +20765,19 @@
         <w:rPr>
           <w:rFonts w:ascii="Courier" w:hAnsi="Courier"/>
         </w:rPr>
-        <w:t>Crimp cable ring connector on one end using pliers and diagonal</w:t>
-      </w:r>
-      <w:r>
-        <w:rPr>
-          <w:rFonts w:ascii="Courier" w:hAnsi="Courier"/>
-        </w:rPr>
-        <w:t xml:space="preserve"> </w:t>
-      </w:r>
-      <w:r>
-        <w:rPr>
-          <w:rFonts w:ascii="Courier" w:hAnsi="Courier"/>
-        </w:rPr>
-        <w:t>cutters                                                  ________</w:t>
+        <w:t xml:space="preserve">Crimp cable ring connector on one end </w:t>
+      </w:r>
+      <w:r>
+        <w:rPr>
+          <w:rFonts w:ascii="Courier" w:hAnsi="Courier"/>
+        </w:rPr>
+        <w:t>using pliers (or vise / ViseGrips / crimping tool)</w:t>
+      </w:r>
+      <w:r>
+        <w:rPr>
+          <w:rFonts w:ascii="Courier" w:hAnsi="Courier"/>
+        </w:rPr>
+        <w:t xml:space="preserve">                                                  ________</w:t>
       </w:r>
     </w:p>
     <w:p>
@@ -20890,19 +20994,19 @@
         <w:rPr>
           <w:rFonts w:ascii="Courier" w:hAnsi="Courier"/>
         </w:rPr>
-        <w:t>Crimp cable ring connector on one end using pliers and diagonal</w:t>
-      </w:r>
-      <w:r>
-        <w:rPr>
-          <w:rFonts w:ascii="Courier" w:hAnsi="Courier"/>
-        </w:rPr>
-        <w:t xml:space="preserve"> </w:t>
-      </w:r>
-      <w:r>
-        <w:rPr>
-          <w:rFonts w:ascii="Courier" w:hAnsi="Courier"/>
-        </w:rPr>
-        <w:t>cutters                                                  ________</w:t>
+        <w:t xml:space="preserve">Crimp cable ring connector on one end </w:t>
+      </w:r>
+      <w:r>
+        <w:rPr>
+          <w:rFonts w:ascii="Courier" w:hAnsi="Courier"/>
+        </w:rPr>
+        <w:t>using pliers (or vise / ViseGrips / crimping tool)</w:t>
+      </w:r>
+      <w:r>
+        <w:rPr>
+          <w:rFonts w:ascii="Courier" w:hAnsi="Courier"/>
+        </w:rPr>
+        <w:t xml:space="preserve">                                                  ________</w:t>
       </w:r>
     </w:p>
     <w:p>
@@ -21163,7 +21267,7 @@
       <w:pPr>
         <w:pStyle w:val="Heading1"/>
       </w:pPr>
-      <w:bookmarkStart w:id="21" w:name="_Toc355274116"/>
+      <w:bookmarkStart w:id="21" w:name="_Toc356647085"/>
       <w:r>
         <w:t>Step 20: Load capacitor (+) leads</w:t>
       </w:r>
@@ -21543,7 +21647,7 @@
       <w:pPr>
         <w:pStyle w:val="Heading1"/>
       </w:pPr>
-      <w:bookmarkStart w:id="22" w:name="_Toc355274117"/>
+      <w:bookmarkStart w:id="22" w:name="_Toc356647086"/>
       <w:r>
         <w:t>Step 21: Load capacitor (-) leads</w:t>
       </w:r>
@@ -21876,7 +21980,7 @@
       <w:pPr>
         <w:pStyle w:val="Heading1"/>
       </w:pPr>
-      <w:bookmarkStart w:id="23" w:name="_Toc355274118"/>
+      <w:bookmarkStart w:id="23" w:name="_Toc356647087"/>
       <w:r>
         <w:t>Step 22: Zip cord “A”</w:t>
       </w:r>
@@ -22019,7 +22123,7 @@
       <w:pPr>
         <w:pStyle w:val="Heading1"/>
       </w:pPr>
-      <w:bookmarkStart w:id="24" w:name="_Toc355274119"/>
+      <w:bookmarkStart w:id="24" w:name="_Toc356647088"/>
       <w:r>
         <w:t>Step 23: Test previous 8 steps</w:t>
       </w:r>
@@ -22401,6 +22505,12 @@
         </w:rPr>
         <w:t>Hole 6J to ground rails                                 ________</w:t>
       </w:r>
+      <w:r>
+        <w:rPr>
+          <w:rFonts w:ascii="Courier" w:hAnsi="Courier"/>
+        </w:rPr>
+        <w:t xml:space="preserve">  (47Ω)</w:t>
+      </w:r>
     </w:p>
     <w:p>
       <w:pPr>
@@ -22414,7 +22524,7 @@
       <w:pPr>
         <w:pStyle w:val="Heading1"/>
       </w:pPr>
-      <w:bookmarkStart w:id="25" w:name="_Toc355274120"/>
+      <w:bookmarkStart w:id="25" w:name="_Toc356647089"/>
       <w:r>
         <w:t>Step 24: Insert ICs</w:t>
       </w:r>
@@ -22691,7 +22801,7 @@
       <w:pPr>
         <w:pStyle w:val="Heading1"/>
       </w:pPr>
-      <w:bookmarkStart w:id="26" w:name="_Toc355274121"/>
+      <w:bookmarkStart w:id="26" w:name="_Toc356647090"/>
       <w:r>
         <w:t>Step 25: Off-Perma-Proto hookup wires</w:t>
       </w:r>
@@ -23418,7 +23528,13 @@
         <w:rPr>
           <w:rFonts w:ascii="Courier" w:hAnsi="Courier"/>
         </w:rPr>
-        <w:t xml:space="preserve"> (7.0cm)</w:t>
+        <w:t xml:space="preserve"> (15</w:t>
+      </w:r>
+      <w:r>
+        <w:rPr>
+          <w:rFonts w:ascii="Courier" w:hAnsi="Courier"/>
+        </w:rPr>
+        <w:t>.0cm)</w:t>
       </w:r>
       <w:r>
         <w:rPr>
@@ -23984,7 +24100,19 @@
         <w:rPr>
           <w:rFonts w:ascii="Courier" w:hAnsi="Courier"/>
         </w:rPr>
-        <w:t>Lower BLUE wire (stripped end) to Perma-Proto hole 13C  ________</w:t>
+        <w:t>Lower BLUE wir</w:t>
+      </w:r>
+      <w:r>
+        <w:rPr>
+          <w:rFonts w:ascii="Courier" w:hAnsi="Courier"/>
+        </w:rPr>
+        <w:t>e (stripped end) to MCP3202 pin 1</w:t>
+      </w:r>
+      <w:r>
+        <w:rPr>
+          <w:rFonts w:ascii="Courier" w:hAnsi="Courier"/>
+        </w:rPr>
+        <w:t xml:space="preserve">  ________</w:t>
       </w:r>
     </w:p>
     <w:p>
@@ -24062,7 +24190,19 @@
         <w:rPr>
           <w:rFonts w:ascii="Courier" w:hAnsi="Courier"/>
         </w:rPr>
-        <w:t>Upper YELLOW wire (stripped end) to Perma-Proto hole 14J  ________</w:t>
+        <w:t>Upper YELLOW wire (strip</w:t>
+      </w:r>
+      <w:r>
+        <w:rPr>
+          <w:rFonts w:ascii="Courier" w:hAnsi="Courier"/>
+        </w:rPr>
+        <w:t>ped end) to MCP3202 pin 7</w:t>
+      </w:r>
+      <w:r>
+        <w:rPr>
+          <w:rFonts w:ascii="Courier" w:hAnsi="Courier"/>
+        </w:rPr>
+        <w:t xml:space="preserve">  ________</w:t>
       </w:r>
     </w:p>
     <w:p>
@@ -24114,7 +24254,19 @@
         <w:rPr>
           <w:rFonts w:ascii="Courier" w:hAnsi="Courier"/>
         </w:rPr>
-        <w:t>Right GREEN wire (stripped end) to Perma-Proto hole 15J ________</w:t>
+        <w:t>Right GREEN wire (strip</w:t>
+      </w:r>
+      <w:r>
+        <w:rPr>
+          <w:rFonts w:ascii="Courier" w:hAnsi="Courier"/>
+        </w:rPr>
+        <w:t>ped end) to MCP3202 pin 6</w:t>
+      </w:r>
+      <w:r>
+        <w:rPr>
+          <w:rFonts w:ascii="Courier" w:hAnsi="Courier"/>
+        </w:rPr>
+        <w:t xml:space="preserve"> ________</w:t>
       </w:r>
     </w:p>
     <w:p>
@@ -24140,7 +24292,19 @@
         <w:rPr>
           <w:rFonts w:ascii="Courier" w:hAnsi="Courier"/>
         </w:rPr>
-        <w:t>WHITE wire (stripped end) to Perma-Proto hole 16J       ________</w:t>
+        <w:t>WHITE wire (strip</w:t>
+      </w:r>
+      <w:r>
+        <w:rPr>
+          <w:rFonts w:ascii="Courier" w:hAnsi="Courier"/>
+        </w:rPr>
+        <w:t>ped end) to MCP3202 pin 5</w:t>
+      </w:r>
+      <w:r>
+        <w:rPr>
+          <w:rFonts w:ascii="Courier" w:hAnsi="Courier"/>
+        </w:rPr>
+        <w:t xml:space="preserve">       ________</w:t>
       </w:r>
     </w:p>
     <w:p>
@@ -24400,7 +24564,19 @@
         <w:rPr>
           <w:rFonts w:ascii="Courier" w:hAnsi="Courier"/>
         </w:rPr>
-        <w:t>Upper YELLOW wire (stripped end) to Perma-Proto hole 13H  ________</w:t>
+        <w:t>Upper YELLOW wire (strip</w:t>
+      </w:r>
+      <w:r>
+        <w:rPr>
+          <w:rFonts w:ascii="Courier" w:hAnsi="Courier"/>
+        </w:rPr>
+        <w:t>ped end) to Perma-Proto hole 13I</w:t>
+      </w:r>
+      <w:r>
+        <w:rPr>
+          <w:rFonts w:ascii="Courier" w:hAnsi="Courier"/>
+        </w:rPr>
+        <w:t xml:space="preserve">  ________</w:t>
       </w:r>
     </w:p>
     <w:p>
@@ -24426,7 +24602,19 @@
         <w:rPr>
           <w:rFonts w:ascii="Courier" w:hAnsi="Courier"/>
         </w:rPr>
-        <w:t>Upper YELLOW wire (stripped end) to Perma-Proto hole 15H  ________</w:t>
+        <w:t xml:space="preserve">Upper YELLOW wire (stripped end) </w:t>
+      </w:r>
+      <w:r>
+        <w:rPr>
+          <w:rFonts w:ascii="Courier" w:hAnsi="Courier"/>
+        </w:rPr>
+        <w:t>to Perma-Proto hole 15I</w:t>
+      </w:r>
+      <w:r>
+        <w:rPr>
+          <w:rFonts w:ascii="Courier" w:hAnsi="Courier"/>
+        </w:rPr>
+        <w:t xml:space="preserve">  ________</w:t>
       </w:r>
     </w:p>
     <w:p>
@@ -24455,6 +24643,12 @@
         </w:rPr>
         <w:t>Left GREEN wire (stripped end) to Perma-Proto hole 7I   ________</w:t>
       </w:r>
+      <w:r>
+        <w:rPr>
+          <w:rFonts w:ascii="Courier" w:hAnsi="Courier"/>
+        </w:rPr>
+        <w:t xml:space="preserve"> (47Ω)</w:t>
+      </w:r>
     </w:p>
     <w:p>
       <w:pPr>
@@ -24479,7 +24673,19 @@
         <w:rPr>
           <w:rFonts w:ascii="Courier" w:hAnsi="Courier"/>
         </w:rPr>
-        <w:t>Right GREEN wire (stripped end) to Perma-Proto hole 14H ________</w:t>
+        <w:t>Right GREEN wire (strip</w:t>
+      </w:r>
+      <w:r>
+        <w:rPr>
+          <w:rFonts w:ascii="Courier" w:hAnsi="Courier"/>
+        </w:rPr>
+        <w:t>ped end) to Perma-Proto hole 14I</w:t>
+      </w:r>
+      <w:r>
+        <w:rPr>
+          <w:rFonts w:ascii="Courier" w:hAnsi="Courier"/>
+        </w:rPr>
+        <w:t xml:space="preserve"> ________</w:t>
       </w:r>
     </w:p>
     <w:p>
@@ -24505,7 +24711,19 @@
         <w:rPr>
           <w:rFonts w:ascii="Courier" w:hAnsi="Courier"/>
         </w:rPr>
-        <w:t>Right GREEN wire (stripped end) to Perma-Proto hole 16H ________</w:t>
+        <w:t>Right GREEN wire (strip</w:t>
+      </w:r>
+      <w:r>
+        <w:rPr>
+          <w:rFonts w:ascii="Courier" w:hAnsi="Courier"/>
+        </w:rPr>
+        <w:t>ped end) to Perma-Proto hole 16I</w:t>
+      </w:r>
+      <w:r>
+        <w:rPr>
+          <w:rFonts w:ascii="Courier" w:hAnsi="Courier"/>
+        </w:rPr>
+        <w:t xml:space="preserve"> ________</w:t>
       </w:r>
     </w:p>
     <w:p>
@@ -24532,7 +24750,19 @@
         <w:rPr>
           <w:rFonts w:ascii="Courier" w:hAnsi="Courier"/>
         </w:rPr>
-        <w:t>WHITE wire (stripped end) to Perma-Proto hole 15H       ________</w:t>
+        <w:t>WHITE wire (stripped en</w:t>
+      </w:r>
+      <w:r>
+        <w:rPr>
+          <w:rFonts w:ascii="Courier" w:hAnsi="Courier"/>
+        </w:rPr>
+        <w:t>d) to Perma-Proto hole 15I</w:t>
+      </w:r>
+      <w:r>
+        <w:rPr>
+          <w:rFonts w:ascii="Courier" w:hAnsi="Courier"/>
+        </w:rPr>
+        <w:t xml:space="preserve">       ________</w:t>
       </w:r>
     </w:p>
     <w:p>
@@ -24559,7 +24789,19 @@
         <w:rPr>
           <w:rFonts w:ascii="Courier" w:hAnsi="Courier"/>
         </w:rPr>
-        <w:t>WHITE wire (stripped end) to Perma-Proto hole 17H       ________</w:t>
+        <w:t>WHITE wire (strip</w:t>
+      </w:r>
+      <w:r>
+        <w:rPr>
+          <w:rFonts w:ascii="Courier" w:hAnsi="Courier"/>
+        </w:rPr>
+        <w:t>ped end) to Perma-Proto hole 17I</w:t>
+      </w:r>
+      <w:r>
+        <w:rPr>
+          <w:rFonts w:ascii="Courier" w:hAnsi="Courier"/>
+        </w:rPr>
+        <w:t xml:space="preserve">       ________</w:t>
       </w:r>
     </w:p>
     <w:p>
@@ -24632,7 +24874,7 @@
       <w:pPr>
         <w:pStyle w:val="Heading1"/>
       </w:pPr>
-      <w:bookmarkStart w:id="27" w:name="_Toc355274122"/>
+      <w:bookmarkStart w:id="27" w:name="_Toc356647091"/>
       <w:r>
         <w:t>Step 26: Solder Male-Female relay jumpers to Perma-Proto</w:t>
       </w:r>
@@ -25277,7 +25519,7 @@
       <w:pPr>
         <w:pStyle w:val="Heading1"/>
       </w:pPr>
-      <w:bookmarkStart w:id="28" w:name="_Toc355274123"/>
+      <w:bookmarkStart w:id="28" w:name="_Toc356647092"/>
       <w:r>
         <w:t>Step 27: Solder bypass diodes in series</w:t>
       </w:r>
@@ -25529,7 +25771,7 @@
       <w:pPr>
         <w:pStyle w:val="Heading1"/>
       </w:pPr>
-      <w:bookmarkStart w:id="29" w:name="_Toc355274124"/>
+      <w:bookmarkStart w:id="29" w:name="_Toc356647093"/>
       <w:r>
         <w:t>Step 28: Make binding post connections</w:t>
       </w:r>
@@ -25881,7 +26123,7 @@
       <w:pPr>
         <w:pStyle w:val="Heading1"/>
       </w:pPr>
-      <w:bookmarkStart w:id="30" w:name="_Toc355274125"/>
+      <w:bookmarkStart w:id="30" w:name="_Toc356647094"/>
       <w:r>
         <w:t>Step 29: Make relay switching side connections</w:t>
       </w:r>
@@ -26213,7 +26455,7 @@
       <w:pPr>
         <w:pStyle w:val="Heading1"/>
       </w:pPr>
-      <w:bookmarkStart w:id="31" w:name="_Toc355274126"/>
+      <w:bookmarkStart w:id="31" w:name="_Toc356647095"/>
       <w:r>
         <w:t>Step 30: Make relay power/control side connections</w:t>
       </w:r>
@@ -26422,7 +26664,7 @@
       <w:pPr>
         <w:pStyle w:val="Heading1"/>
       </w:pPr>
-      <w:bookmarkStart w:id="32" w:name="_Toc355274127"/>
+      <w:bookmarkStart w:id="32" w:name="_Toc356647096"/>
       <w:r>
         <w:t>Step 31: make other Arduino connections</w:t>
       </w:r>
@@ -26870,7 +27112,7 @@
       <w:pPr>
         <w:pStyle w:val="Heading1"/>
       </w:pPr>
-      <w:bookmarkStart w:id="33" w:name="_Toc355274128"/>
+      <w:bookmarkStart w:id="33" w:name="_Toc356647097"/>
       <w:r>
         <w:t>Step 32: Test system connections</w:t>
       </w:r>
@@ -27825,7 +28067,7 @@
       <w:pPr>
         <w:pStyle w:val="Heading1"/>
       </w:pPr>
-      <w:bookmarkStart w:id="34" w:name="_Toc355274129"/>
+      <w:bookmarkStart w:id="34" w:name="_Toc356647098"/>
       <w:r>
         <w:t>Step 33: System bench test</w:t>
       </w:r>
@@ -28740,7 +28982,7 @@
       <w:pPr>
         <w:pStyle w:val="Heading1"/>
       </w:pPr>
-      <w:bookmarkStart w:id="35" w:name="_Toc355274130"/>
+      <w:bookmarkStart w:id="35" w:name="_Toc356647099"/>
       <w:r>
         <w:t>Step 34: Prepare for case and final assembly</w:t>
       </w:r>
@@ -29242,7 +29484,7 @@
       <w:pPr>
         <w:pStyle w:val="Heading1"/>
       </w:pPr>
-      <w:bookmarkStart w:id="36" w:name="_Toc355274131"/>
+      <w:bookmarkStart w:id="36" w:name="_Toc356647100"/>
       <w:r>
         <w:t>Step 35: Cut off fins</w:t>
       </w:r>
@@ -29376,7 +29618,7 @@
       <w:pPr>
         <w:pStyle w:val="Heading1"/>
       </w:pPr>
-      <w:bookmarkStart w:id="37" w:name="_Toc355274132"/>
+      <w:bookmarkStart w:id="37" w:name="_Toc356647101"/>
       <w:r>
         <w:t>Step 36: Mark holes for Arduino standoffs</w:t>
       </w:r>
@@ -29886,7 +30128,7 @@
       <w:pPr>
         <w:pStyle w:val="Heading1"/>
       </w:pPr>
-      <w:bookmarkStart w:id="38" w:name="_Toc355274133"/>
+      <w:bookmarkStart w:id="38" w:name="_Toc356647102"/>
       <w:r>
         <w:t>Step 37: Mark holes for Perma-Proto standoffs</w:t>
       </w:r>
@@ -30228,7 +30470,7 @@
       <w:pPr>
         <w:pStyle w:val="Heading1"/>
       </w:pPr>
-      <w:bookmarkStart w:id="39" w:name="_Toc355274134"/>
+      <w:bookmarkStart w:id="39" w:name="_Toc356647103"/>
       <w:r>
         <w:t>Step 38: Mark holes for relay module standoffs</w:t>
       </w:r>
@@ -30631,7 +30873,7 @@
       <w:pPr>
         <w:pStyle w:val="Heading1"/>
       </w:pPr>
-      <w:bookmarkStart w:id="40" w:name="_Toc355274135"/>
+      <w:bookmarkStart w:id="40" w:name="_Toc356647104"/>
       <w:r>
         <w:t>Step 39: Mark holes for binding posts</w:t>
       </w:r>
@@ -30835,7 +31077,7 @@
       <w:pPr>
         <w:pStyle w:val="Heading1"/>
       </w:pPr>
-      <w:bookmarkStart w:id="41" w:name="_Toc355274136"/>
+      <w:bookmarkStart w:id="41" w:name="_Toc356647105"/>
       <w:r>
         <w:t>Step 40: Drill 12 marked holes</w:t>
       </w:r>
@@ -31319,7 +31561,7 @@
       <w:pPr>
         <w:pStyle w:val="Heading1"/>
       </w:pPr>
-      <w:bookmarkStart w:id="42" w:name="_Toc355274137"/>
+      <w:bookmarkStart w:id="42" w:name="_Toc356647106"/>
       <w:r>
         <w:t>Step 41: Install binding posts</w:t>
       </w:r>
@@ -31470,7 +31712,7 @@
       <w:r>
         <w:br/>
       </w:r>
-      <w:bookmarkStart w:id="43" w:name="_Toc355274138"/>
+      <w:bookmarkStart w:id="43" w:name="_Toc356647107"/>
       <w:r>
         <w:t>Step 42: Install Perma-Proto</w:t>
       </w:r>
@@ -31553,7 +31795,7 @@
       <w:pPr>
         <w:pStyle w:val="Heading1"/>
       </w:pPr>
-      <w:bookmarkStart w:id="44" w:name="_Toc355274139"/>
+      <w:bookmarkStart w:id="44" w:name="_Toc356647108"/>
       <w:r>
         <w:t>Step 43: Make binding post connections</w:t>
       </w:r>
@@ -31853,7 +32095,7 @@
       <w:pPr>
         <w:pStyle w:val="Heading1"/>
       </w:pPr>
-      <w:bookmarkStart w:id="45" w:name="_Toc355274140"/>
+      <w:bookmarkStart w:id="45" w:name="_Toc356647109"/>
       <w:r>
         <w:t>Step 44: Install Arduino</w:t>
       </w:r>
@@ -32007,7 +32249,7 @@
       <w:pPr>
         <w:pStyle w:val="Heading1"/>
       </w:pPr>
-      <w:bookmarkStart w:id="46" w:name="_Toc355274141"/>
+      <w:bookmarkStart w:id="46" w:name="_Toc356647110"/>
       <w:r>
         <w:t>Step 45: Connect Perma-Proto to Arduino</w:t>
       </w:r>
@@ -32473,7 +32715,7 @@
       <w:pPr>
         <w:pStyle w:val="Heading1"/>
       </w:pPr>
-      <w:bookmarkStart w:id="47" w:name="_Toc355274142"/>
+      <w:bookmarkStart w:id="47" w:name="_Toc356647111"/>
       <w:r>
         <w:t>Step 46: Connect screw-down side of relay module</w:t>
       </w:r>
@@ -32699,7 +32941,7 @@
       <w:pPr>
         <w:pStyle w:val="Heading1"/>
       </w:pPr>
-      <w:bookmarkStart w:id="48" w:name="_Toc355274143"/>
+      <w:bookmarkStart w:id="48" w:name="_Toc356647112"/>
       <w:r>
         <w:t>Step 47: Install relay module</w:t>
       </w:r>
@@ -32809,7 +33051,7 @@
       <w:pPr>
         <w:pStyle w:val="Heading1"/>
       </w:pPr>
-      <w:bookmarkStart w:id="49" w:name="_Toc355274144"/>
+      <w:bookmarkStart w:id="49" w:name="_Toc356647113"/>
       <w:r>
         <w:t>Step 48: Connect relay module jumpers</w:t>
       </w:r>
@@ -32994,7 +33236,7 @@
       <w:pPr>
         <w:pStyle w:val="Heading1"/>
       </w:pPr>
-      <w:bookmarkStart w:id="50" w:name="_Toc355274145"/>
+      <w:bookmarkStart w:id="50" w:name="_Toc356647114"/>
       <w:r>
         <w:t>Step 49: Drill USB connector hole</w:t>
       </w:r>
@@ -33389,7 +33631,7 @@
       <w:pPr>
         <w:pStyle w:val="Heading1"/>
       </w:pPr>
-      <w:bookmarkStart w:id="51" w:name="_Toc355274146"/>
+      <w:bookmarkStart w:id="51" w:name="_Toc356647115"/>
       <w:r>
         <w:t>Step 50: Make PV cables</w:t>
       </w:r>
@@ -33587,7 +33829,7 @@
           <w:szCs w:val="23"/>
         </w:rPr>
       </w:pPr>
-      <w:bookmarkStart w:id="52" w:name="_Toc355274147"/>
+      <w:bookmarkStart w:id="52" w:name="_Toc356647116"/>
       <w:r>
         <w:t>Step 51: Final test</w:t>
       </w:r>

</xml_diff>